<commit_message>
Restructured project and added some visuals to the final report
</commit_message>
<xml_diff>
--- a/Final Report - December 14th.docx
+++ b/Final Report - December 14th.docx
@@ -1,6 +1,6 @@
 
 <file path=word/document.xml><?xml version="1.0" encoding="utf-8"?>
-<w:document xmlns:wpc="http://schemas.microsoft.com/office/word/2010/wordprocessingCanvas" xmlns:cx="http://schemas.microsoft.com/office/drawing/2014/chartex" xmlns:cx1="http://schemas.microsoft.com/office/drawing/2015/9/8/chartex" xmlns:cx2="http://schemas.microsoft.com/office/drawing/2015/10/21/chartex" xmlns:cx3="http://schemas.microsoft.com/office/drawing/2016/5/9/chartex" xmlns:cx4="http://schemas.microsoft.com/office/drawing/2016/5/10/chartex" xmlns:cx5="http://schemas.microsoft.com/office/drawing/2016/5/11/chartex" xmlns:cx6="http://schemas.microsoft.com/office/drawing/2016/5/12/chartex" xmlns:cx7="http://schemas.microsoft.com/office/drawing/2016/5/13/chartex" xmlns:cx8="http://schemas.microsoft.com/office/drawing/2016/5/14/chartex" xmlns:mc="http://schemas.openxmlformats.org/markup-compatibility/2006" xmlns:aink="http://schemas.microsoft.com/office/drawing/2016/ink" xmlns:am3d="http://schemas.microsoft.com/office/drawing/2017/model3d" xmlns:o="urn:schemas-microsoft-com:office:office" xmlns:r="http://schemas.openxmlformats.org/officeDocument/2006/relationships" xmlns:m="http://schemas.openxmlformats.org/officeDocument/2006/math" xmlns:v="urn:schemas-microsoft-com:vml" xmlns:wp14="http://schemas.microsoft.com/office/word/2010/wordprocessingDrawing" xmlns:wp="http://schemas.openxmlformats.org/drawingml/2006/wordprocessingDrawing" xmlns:w10="urn:schemas-microsoft-com:office:word" xmlns:w="http://schemas.openxmlformats.org/wordprocessingml/2006/main" xmlns:w14="http://schemas.microsoft.com/office/word/2010/wordml" xmlns:w15="http://schemas.microsoft.com/office/word/2012/wordml" xmlns:w16cex="http://schemas.microsoft.com/office/word/2018/wordml/cex" xmlns:w16cid="http://schemas.microsoft.com/office/word/2016/wordml/cid" xmlns:w16="http://schemas.microsoft.com/office/word/2018/wordml" xmlns:w16se="http://schemas.microsoft.com/office/word/2015/wordml/symex" xmlns:wpg="http://schemas.microsoft.com/office/word/2010/wordprocessingGroup" xmlns:wpi="http://schemas.microsoft.com/office/word/2010/wordprocessingInk" xmlns:wne="http://schemas.microsoft.com/office/word/2006/wordml" xmlns:wps="http://schemas.microsoft.com/office/word/2010/wordprocessingShape" mc:Ignorable="w14 w15 w16se w16cid w16 w16cex wp14">
+<w:document xmlns:wpc="http://schemas.microsoft.com/office/word/2010/wordprocessingCanvas" xmlns:cx="http://schemas.microsoft.com/office/drawing/2014/chartex" xmlns:cx1="http://schemas.microsoft.com/office/drawing/2015/9/8/chartex" xmlns:cx2="http://schemas.microsoft.com/office/drawing/2015/10/21/chartex" xmlns:cx3="http://schemas.microsoft.com/office/drawing/2016/5/9/chartex" xmlns:cx4="http://schemas.microsoft.com/office/drawing/2016/5/10/chartex" xmlns:cx5="http://schemas.microsoft.com/office/drawing/2016/5/11/chartex" xmlns:cx6="http://schemas.microsoft.com/office/drawing/2016/5/12/chartex" xmlns:cx7="http://schemas.microsoft.com/office/drawing/2016/5/13/chartex" xmlns:cx8="http://schemas.microsoft.com/office/drawing/2016/5/14/chartex" xmlns:mc="http://schemas.openxmlformats.org/markup-compatibility/2006" xmlns:aink="http://schemas.microsoft.com/office/drawing/2016/ink" xmlns:am3d="http://schemas.microsoft.com/office/drawing/2017/model3d" xmlns:o="urn:schemas-microsoft-com:office:office" xmlns:r="http://schemas.openxmlformats.org/officeDocument/2006/relationships" xmlns:m="http://schemas.openxmlformats.org/officeDocument/2006/math" xmlns:v="urn:schemas-microsoft-com:vml" xmlns:wp14="http://schemas.microsoft.com/office/word/2010/wordprocessingDrawing" xmlns:wp="http://schemas.openxmlformats.org/drawingml/2006/wordprocessingDrawing" xmlns:w10="urn:schemas-microsoft-com:office:word" xmlns:w="http://schemas.openxmlformats.org/wordprocessingml/2006/main" xmlns:w14="http://schemas.microsoft.com/office/word/2010/wordml" xmlns:w15="http://schemas.microsoft.com/office/word/2012/wordml" xmlns:w16cid="http://schemas.microsoft.com/office/word/2016/wordml/cid" xmlns:w16se="http://schemas.microsoft.com/office/word/2015/wordml/symex" xmlns:wpg="http://schemas.microsoft.com/office/word/2010/wordprocessingGroup" xmlns:wpi="http://schemas.microsoft.com/office/word/2010/wordprocessingInk" xmlns:wne="http://schemas.microsoft.com/office/word/2006/wordml" xmlns:wps="http://schemas.microsoft.com/office/word/2010/wordprocessingShape" mc:Ignorable="w14 w15 w16se w16cid wp14">
   <w:body>
     <w:p>
       <w:pPr>
@@ -78,39 +78,7 @@
           <w:sz w:val="24"/>
           <w:szCs w:val="24"/>
         </w:rPr>
-        <w:t xml:space="preserve">Created </w:t>
-      </w:r>
-      <w:proofErr w:type="gramStart"/>
-      <w:r>
-        <w:rPr>
-          <w:sz w:val="24"/>
-          <w:szCs w:val="24"/>
-        </w:rPr>
-        <w:t>by:</w:t>
-      </w:r>
-      <w:proofErr w:type="gramEnd"/>
-      <w:r>
-        <w:rPr>
-          <w:sz w:val="24"/>
-          <w:szCs w:val="24"/>
-        </w:rPr>
-        <w:t xml:space="preserve"> Tyler Travis, Ethan Garnier, </w:t>
-      </w:r>
-      <w:proofErr w:type="spellStart"/>
-      <w:r>
-        <w:rPr>
-          <w:sz w:val="24"/>
-          <w:szCs w:val="24"/>
-        </w:rPr>
-        <w:t>Pranveer</w:t>
-      </w:r>
-      <w:proofErr w:type="spellEnd"/>
-      <w:r>
-        <w:rPr>
-          <w:sz w:val="24"/>
-          <w:szCs w:val="24"/>
-        </w:rPr>
-        <w:t xml:space="preserve"> Singh, Ben Irvine</w:t>
+        <w:t>Created by: Tyler Travis, Ethan Garnier, Pranveer Singh, Ben Irvine</w:t>
       </w:r>
     </w:p>
     <w:p>
@@ -231,7 +199,21 @@
           <w:sz w:val="24"/>
           <w:szCs w:val="24"/>
         </w:rPr>
-        <w:t>Intended Use: For students and instructors to have a synthesized web portal</w:t>
+        <w:t xml:space="preserve">Intended Use: For students and instructors to have a </w:t>
+      </w:r>
+      <w:r>
+        <w:rPr>
+          <w:sz w:val="24"/>
+          <w:szCs w:val="24"/>
+        </w:rPr>
+        <w:t>central</w:t>
+      </w:r>
+      <w:r>
+        <w:rPr>
+          <w:sz w:val="24"/>
+          <w:szCs w:val="24"/>
+        </w:rPr>
+        <w:t xml:space="preserve"> web portal</w:t>
       </w:r>
       <w:r>
         <w:rPr>
@@ -753,7 +735,35 @@
           <w:sz w:val="24"/>
           <w:szCs w:val="24"/>
         </w:rPr>
-        <w:t>The top level is the presenting capability to the user and allows proxy manipulation between logic/data tier. This is the only module the user will have access to. It is important that this is a simple, yet effective design. Effectively done through HTML/JS/CSS along with bootstrap.</w:t>
+        <w:t xml:space="preserve">The top level is the presenting capability to the user and allows </w:t>
+      </w:r>
+      <w:r>
+        <w:rPr>
+          <w:sz w:val="24"/>
+          <w:szCs w:val="24"/>
+        </w:rPr>
+        <w:t>data retrieval</w:t>
+      </w:r>
+      <w:r>
+        <w:rPr>
+          <w:sz w:val="24"/>
+          <w:szCs w:val="24"/>
+        </w:rPr>
+        <w:t xml:space="preserve"> </w:t>
+      </w:r>
+      <w:r>
+        <w:rPr>
+          <w:sz w:val="24"/>
+          <w:szCs w:val="24"/>
+        </w:rPr>
+        <w:t>from</w:t>
+      </w:r>
+      <w:r>
+        <w:rPr>
+          <w:sz w:val="24"/>
+          <w:szCs w:val="24"/>
+        </w:rPr>
+        <w:t xml:space="preserve"> logic/data tier. This is the only module the user will have access to. It is important that this is a simple, yet effective design. Effectively done through HTML/JS/CSS along with bootstrap.</w:t>
       </w:r>
     </w:p>
     <w:p>
@@ -813,7 +823,21 @@
           <w:sz w:val="24"/>
           <w:szCs w:val="24"/>
         </w:rPr>
-        <w:t xml:space="preserve">The logical functionality of the application, the rules that the program must follow. Requests to NoSQL queries, parsed information </w:t>
+        <w:t xml:space="preserve">The logical functionality of the application, the rules that the program must follow. </w:t>
+      </w:r>
+      <w:r>
+        <w:rPr>
+          <w:sz w:val="24"/>
+          <w:szCs w:val="24"/>
+        </w:rPr>
+        <w:t xml:space="preserve">Makes SQL </w:t>
+      </w:r>
+      <w:r>
+        <w:rPr>
+          <w:sz w:val="24"/>
+          <w:szCs w:val="24"/>
+        </w:rPr>
+        <w:t xml:space="preserve">queries, parsed information </w:t>
       </w:r>
       <w:r>
         <w:rPr>
@@ -1226,23 +1250,7 @@
           <w:sz w:val="24"/>
           <w:szCs w:val="24"/>
         </w:rPr>
-        <w:t xml:space="preserve">The development of </w:t>
-      </w:r>
-      <w:proofErr w:type="spellStart"/>
-      <w:r>
-        <w:rPr>
-          <w:sz w:val="24"/>
-          <w:szCs w:val="24"/>
-        </w:rPr>
-        <w:t>Studentable</w:t>
-      </w:r>
-      <w:proofErr w:type="spellEnd"/>
-      <w:r>
-        <w:rPr>
-          <w:sz w:val="24"/>
-          <w:szCs w:val="24"/>
-        </w:rPr>
-        <w:t xml:space="preserve"> used the Extreme Programming methodology approach. The building process of the application implemented the fundamental best practices of this agile system.</w:t>
+        <w:t>The development of Studentable used the Extreme Programming methodology approach. The building process of the application implemented the fundamental best practices of this agile system.</w:t>
       </w:r>
     </w:p>
     <w:p>
@@ -1519,23 +1527,7 @@
           <w:sz w:val="24"/>
           <w:szCs w:val="24"/>
         </w:rPr>
-        <w:t xml:space="preserve"> due to its components needed for the logic/database. The UI system does not interact with itself but rather identifies the user requests in an organized, efficient manner. The logic tier has sequential cohesion where UI requests are manipulated and interpreted until the result is achieved. The database would have communicational cohesion, as each element in the database operates on </w:t>
-      </w:r>
-      <w:proofErr w:type="gramStart"/>
-      <w:r>
-        <w:rPr>
-          <w:sz w:val="24"/>
-          <w:szCs w:val="24"/>
-        </w:rPr>
-        <w:t>a</w:t>
-      </w:r>
-      <w:proofErr w:type="gramEnd"/>
-      <w:r>
-        <w:rPr>
-          <w:sz w:val="24"/>
-          <w:szCs w:val="24"/>
-        </w:rPr>
-        <w:t xml:space="preserve"> external piece of data. </w:t>
+        <w:t xml:space="preserve"> due to its components needed for the logic/database. The UI system does not interact with itself but rather identifies the user requests in an organized, efficient manner. The logic tier has sequential cohesion where UI requests are manipulated and interpreted until the result is achieved. The database would have communicational cohesion, as each element in the database operates on a external piece of data. </w:t>
       </w:r>
     </w:p>
     <w:p>
@@ -1597,6 +1589,829 @@
           <w:szCs w:val="24"/>
         </w:rPr>
         <w:t xml:space="preserve">Complexity: the ideology was to make the system as simple as possible whilst maintaining functionality. It requires careful monitoring size metrics and structure-based metrics. Python was chosen as an easy-to-read programming language, with many public imports with power. Outside libraries such as Flask made this entire project possible. </w:t>
+      </w:r>
+    </w:p>
+    <w:p>
+      <w:pPr>
+        <w:pStyle w:val="ListParagraph"/>
+        <w:rPr>
+          <w:sz w:val="24"/>
+          <w:szCs w:val="24"/>
+        </w:rPr>
+      </w:pPr>
+    </w:p>
+    <w:p>
+      <w:pPr>
+        <w:spacing w:after="0" w:line="240" w:lineRule="auto"/>
+        <w:rPr>
+          <w:sz w:val="24"/>
+          <w:szCs w:val="24"/>
+        </w:rPr>
+      </w:pPr>
+    </w:p>
+    <w:p>
+      <w:pPr>
+        <w:spacing w:after="0" w:line="240" w:lineRule="auto"/>
+        <w:rPr>
+          <w:sz w:val="24"/>
+          <w:szCs w:val="24"/>
+        </w:rPr>
+      </w:pPr>
+    </w:p>
+    <w:p>
+      <w:pPr>
+        <w:spacing w:after="0" w:line="240" w:lineRule="auto"/>
+        <w:rPr>
+          <w:sz w:val="24"/>
+          <w:szCs w:val="24"/>
+        </w:rPr>
+      </w:pPr>
+    </w:p>
+    <w:p>
+      <w:pPr>
+        <w:spacing w:after="0" w:line="240" w:lineRule="auto"/>
+        <w:rPr>
+          <w:sz w:val="24"/>
+          <w:szCs w:val="24"/>
+        </w:rPr>
+      </w:pPr>
+    </w:p>
+    <w:p>
+      <w:pPr>
+        <w:spacing w:after="0" w:line="240" w:lineRule="auto"/>
+        <w:rPr>
+          <w:sz w:val="24"/>
+          <w:szCs w:val="24"/>
+        </w:rPr>
+      </w:pPr>
+    </w:p>
+    <w:p>
+      <w:pPr>
+        <w:spacing w:after="0" w:line="240" w:lineRule="auto"/>
+        <w:rPr>
+          <w:sz w:val="24"/>
+          <w:szCs w:val="24"/>
+        </w:rPr>
+      </w:pPr>
+    </w:p>
+    <w:p>
+      <w:pPr>
+        <w:spacing w:after="0" w:line="240" w:lineRule="auto"/>
+        <w:rPr>
+          <w:sz w:val="24"/>
+          <w:szCs w:val="24"/>
+        </w:rPr>
+      </w:pPr>
+    </w:p>
+    <w:p>
+      <w:pPr>
+        <w:spacing w:after="0" w:line="240" w:lineRule="auto"/>
+        <w:rPr>
+          <w:sz w:val="24"/>
+          <w:szCs w:val="24"/>
+        </w:rPr>
+      </w:pPr>
+    </w:p>
+    <w:p>
+      <w:pPr>
+        <w:spacing w:after="0" w:line="240" w:lineRule="auto"/>
+        <w:rPr>
+          <w:sz w:val="24"/>
+          <w:szCs w:val="24"/>
+        </w:rPr>
+      </w:pPr>
+    </w:p>
+    <w:p>
+      <w:pPr>
+        <w:spacing w:after="0" w:line="240" w:lineRule="auto"/>
+        <w:rPr>
+          <w:sz w:val="24"/>
+          <w:szCs w:val="24"/>
+        </w:rPr>
+      </w:pPr>
+    </w:p>
+    <w:p>
+      <w:pPr>
+        <w:spacing w:after="0" w:line="240" w:lineRule="auto"/>
+        <w:rPr>
+          <w:sz w:val="24"/>
+          <w:szCs w:val="24"/>
+        </w:rPr>
+      </w:pPr>
+    </w:p>
+    <w:p>
+      <w:pPr>
+        <w:spacing w:after="0" w:line="240" w:lineRule="auto"/>
+        <w:rPr>
+          <w:sz w:val="24"/>
+          <w:szCs w:val="24"/>
+        </w:rPr>
+      </w:pPr>
+    </w:p>
+    <w:p>
+      <w:pPr>
+        <w:spacing w:after="0" w:line="240" w:lineRule="auto"/>
+        <w:rPr>
+          <w:sz w:val="24"/>
+          <w:szCs w:val="24"/>
+        </w:rPr>
+      </w:pPr>
+    </w:p>
+    <w:p>
+      <w:pPr>
+        <w:spacing w:after="0" w:line="240" w:lineRule="auto"/>
+        <w:rPr>
+          <w:sz w:val="24"/>
+          <w:szCs w:val="24"/>
+        </w:rPr>
+      </w:pPr>
+    </w:p>
+    <w:p>
+      <w:pPr>
+        <w:spacing w:after="0" w:line="240" w:lineRule="auto"/>
+        <w:rPr>
+          <w:sz w:val="24"/>
+          <w:szCs w:val="24"/>
+        </w:rPr>
+      </w:pPr>
+    </w:p>
+    <w:p>
+      <w:pPr>
+        <w:spacing w:after="0" w:line="240" w:lineRule="auto"/>
+        <w:rPr>
+          <w:sz w:val="24"/>
+          <w:szCs w:val="24"/>
+        </w:rPr>
+      </w:pPr>
+    </w:p>
+    <w:p>
+      <w:pPr>
+        <w:spacing w:after="0" w:line="240" w:lineRule="auto"/>
+        <w:rPr>
+          <w:sz w:val="24"/>
+          <w:szCs w:val="24"/>
+        </w:rPr>
+      </w:pPr>
+    </w:p>
+    <w:p>
+      <w:pPr>
+        <w:spacing w:after="0" w:line="240" w:lineRule="auto"/>
+        <w:rPr>
+          <w:sz w:val="24"/>
+          <w:szCs w:val="24"/>
+        </w:rPr>
+      </w:pPr>
+    </w:p>
+    <w:p>
+      <w:pPr>
+        <w:spacing w:after="0" w:line="240" w:lineRule="auto"/>
+        <w:rPr>
+          <w:sz w:val="24"/>
+          <w:szCs w:val="24"/>
+        </w:rPr>
+      </w:pPr>
+    </w:p>
+    <w:p>
+      <w:pPr>
+        <w:spacing w:after="0" w:line="240" w:lineRule="auto"/>
+        <w:rPr>
+          <w:sz w:val="24"/>
+          <w:szCs w:val="24"/>
+        </w:rPr>
+      </w:pPr>
+    </w:p>
+    <w:p>
+      <w:pPr>
+        <w:spacing w:after="0" w:line="240" w:lineRule="auto"/>
+        <w:rPr>
+          <w:sz w:val="24"/>
+          <w:szCs w:val="24"/>
+        </w:rPr>
+      </w:pPr>
+    </w:p>
+    <w:p>
+      <w:pPr>
+        <w:spacing w:after="0" w:line="240" w:lineRule="auto"/>
+        <w:rPr>
+          <w:sz w:val="24"/>
+          <w:szCs w:val="24"/>
+        </w:rPr>
+      </w:pPr>
+    </w:p>
+    <w:p>
+      <w:pPr>
+        <w:spacing w:after="0" w:line="240" w:lineRule="auto"/>
+        <w:rPr>
+          <w:sz w:val="24"/>
+          <w:szCs w:val="24"/>
+        </w:rPr>
+      </w:pPr>
+    </w:p>
+    <w:p>
+      <w:pPr>
+        <w:spacing w:after="0" w:line="240" w:lineRule="auto"/>
+        <w:rPr>
+          <w:sz w:val="24"/>
+          <w:szCs w:val="24"/>
+        </w:rPr>
+      </w:pPr>
+    </w:p>
+    <w:p>
+      <w:pPr>
+        <w:spacing w:after="0" w:line="240" w:lineRule="auto"/>
+        <w:rPr>
+          <w:sz w:val="24"/>
+          <w:szCs w:val="24"/>
+        </w:rPr>
+      </w:pPr>
+    </w:p>
+    <w:p>
+      <w:pPr>
+        <w:spacing w:after="0" w:line="240" w:lineRule="auto"/>
+        <w:rPr>
+          <w:sz w:val="24"/>
+          <w:szCs w:val="24"/>
+        </w:rPr>
+      </w:pPr>
+    </w:p>
+    <w:p>
+      <w:pPr>
+        <w:spacing w:after="0" w:line="240" w:lineRule="auto"/>
+        <w:rPr>
+          <w:sz w:val="24"/>
+          <w:szCs w:val="24"/>
+        </w:rPr>
+      </w:pPr>
+    </w:p>
+    <w:p>
+      <w:pPr>
+        <w:spacing w:after="0" w:line="240" w:lineRule="auto"/>
+        <w:rPr>
+          <w:sz w:val="24"/>
+          <w:szCs w:val="24"/>
+        </w:rPr>
+      </w:pPr>
+    </w:p>
+    <w:p>
+      <w:pPr>
+        <w:spacing w:after="0" w:line="240" w:lineRule="auto"/>
+        <w:rPr>
+          <w:sz w:val="24"/>
+          <w:szCs w:val="24"/>
+        </w:rPr>
+      </w:pPr>
+    </w:p>
+    <w:p>
+      <w:pPr>
+        <w:spacing w:after="0" w:line="240" w:lineRule="auto"/>
+        <w:rPr>
+          <w:sz w:val="24"/>
+          <w:szCs w:val="24"/>
+        </w:rPr>
+      </w:pPr>
+    </w:p>
+    <w:p>
+      <w:pPr>
+        <w:spacing w:after="0" w:line="240" w:lineRule="auto"/>
+        <w:rPr>
+          <w:sz w:val="24"/>
+          <w:szCs w:val="24"/>
+        </w:rPr>
+      </w:pPr>
+    </w:p>
+    <w:p>
+      <w:pPr>
+        <w:spacing w:after="0" w:line="240" w:lineRule="auto"/>
+        <w:rPr>
+          <w:b/>
+          <w:bCs/>
+          <w:sz w:val="24"/>
+          <w:szCs w:val="24"/>
+        </w:rPr>
+      </w:pPr>
+      <w:r>
+        <w:rPr>
+          <w:b/>
+          <w:bCs/>
+          <w:sz w:val="24"/>
+          <w:szCs w:val="24"/>
+        </w:rPr>
+        <w:lastRenderedPageBreak/>
+        <w:t xml:space="preserve">UML Diagrams Related </w:t>
+      </w:r>
+      <w:r>
+        <w:rPr>
+          <w:b/>
+          <w:bCs/>
+          <w:sz w:val="24"/>
+          <w:szCs w:val="24"/>
+        </w:rPr>
+        <w:t>to</w:t>
+      </w:r>
+      <w:r>
+        <w:rPr>
+          <w:b/>
+          <w:bCs/>
+          <w:sz w:val="24"/>
+          <w:szCs w:val="24"/>
+        </w:rPr>
+        <w:t xml:space="preserve"> Architecture</w:t>
+      </w:r>
+    </w:p>
+    <w:p>
+      <w:pPr>
+        <w:spacing w:after="0" w:line="240" w:lineRule="auto"/>
+        <w:rPr>
+          <w:sz w:val="24"/>
+          <w:szCs w:val="24"/>
+        </w:rPr>
+      </w:pPr>
+    </w:p>
+    <w:p>
+      <w:pPr>
+        <w:spacing w:after="0" w:line="240" w:lineRule="auto"/>
+        <w:rPr>
+          <w:sz w:val="24"/>
+          <w:szCs w:val="24"/>
+        </w:rPr>
+      </w:pPr>
+    </w:p>
+    <w:p>
+      <w:pPr>
+        <w:spacing w:after="0" w:line="240" w:lineRule="auto"/>
+        <w:rPr>
+          <w:sz w:val="24"/>
+          <w:szCs w:val="24"/>
+        </w:rPr>
+      </w:pPr>
+      <w:r>
+        <w:rPr>
+          <w:sz w:val="24"/>
+          <w:szCs w:val="24"/>
+        </w:rPr>
+        <w:t>Sequence diagram for a student user</w:t>
+      </w:r>
+    </w:p>
+    <w:p>
+      <w:pPr>
+        <w:spacing w:after="0" w:line="240" w:lineRule="auto"/>
+        <w:rPr>
+          <w:sz w:val="24"/>
+          <w:szCs w:val="24"/>
+        </w:rPr>
+      </w:pPr>
+      <w:bookmarkStart w:id="0" w:name="_GoBack"/>
+      <w:r>
+        <w:rPr>
+          <w:noProof/>
+        </w:rPr>
+        <w:drawing>
+          <wp:inline distT="0" distB="0" distL="0" distR="0" wp14:anchorId="088FD80E" wp14:editId="69C63619">
+            <wp:extent cx="5943600" cy="5348605"/>
+            <wp:effectExtent l="0" t="0" r="0" b="4445"/>
+            <wp:docPr id="3" name="Picture 3"/>
+            <wp:cNvGraphicFramePr>
+              <a:graphicFrameLocks xmlns:a="http://schemas.openxmlformats.org/drawingml/2006/main" noChangeAspect="1"/>
+            </wp:cNvGraphicFramePr>
+            <a:graphic xmlns:a="http://schemas.openxmlformats.org/drawingml/2006/main">
+              <a:graphicData uri="http://schemas.openxmlformats.org/drawingml/2006/picture">
+                <pic:pic xmlns:pic="http://schemas.openxmlformats.org/drawingml/2006/picture">
+                  <pic:nvPicPr>
+                    <pic:cNvPr id="1" name=""/>
+                    <pic:cNvPicPr/>
+                  </pic:nvPicPr>
+                  <pic:blipFill>
+                    <a:blip r:embed="rId6"/>
+                    <a:stretch>
+                      <a:fillRect/>
+                    </a:stretch>
+                  </pic:blipFill>
+                  <pic:spPr>
+                    <a:xfrm>
+                      <a:off x="0" y="0"/>
+                      <a:ext cx="5943600" cy="5348605"/>
+                    </a:xfrm>
+                    <a:prstGeom prst="rect">
+                      <a:avLst/>
+                    </a:prstGeom>
+                  </pic:spPr>
+                </pic:pic>
+              </a:graphicData>
+            </a:graphic>
+          </wp:inline>
+        </w:drawing>
+      </w:r>
+      <w:bookmarkEnd w:id="0"/>
+    </w:p>
+    <w:p>
+      <w:pPr>
+        <w:spacing w:after="0" w:line="240" w:lineRule="auto"/>
+        <w:rPr>
+          <w:sz w:val="24"/>
+          <w:szCs w:val="24"/>
+        </w:rPr>
+      </w:pPr>
+    </w:p>
+    <w:p>
+      <w:pPr>
+        <w:spacing w:after="0" w:line="240" w:lineRule="auto"/>
+        <w:rPr>
+          <w:sz w:val="24"/>
+          <w:szCs w:val="24"/>
+        </w:rPr>
+      </w:pPr>
+    </w:p>
+    <w:p>
+      <w:pPr>
+        <w:spacing w:after="0" w:line="240" w:lineRule="auto"/>
+        <w:rPr>
+          <w:sz w:val="24"/>
+          <w:szCs w:val="24"/>
+        </w:rPr>
+      </w:pPr>
+    </w:p>
+    <w:p>
+      <w:pPr>
+        <w:spacing w:after="0" w:line="240" w:lineRule="auto"/>
+        <w:rPr>
+          <w:sz w:val="24"/>
+          <w:szCs w:val="24"/>
+        </w:rPr>
+      </w:pPr>
+    </w:p>
+    <w:p>
+      <w:pPr>
+        <w:spacing w:after="0" w:line="240" w:lineRule="auto"/>
+        <w:rPr>
+          <w:sz w:val="24"/>
+          <w:szCs w:val="24"/>
+        </w:rPr>
+      </w:pPr>
+    </w:p>
+    <w:p>
+      <w:pPr>
+        <w:spacing w:after="0" w:line="240" w:lineRule="auto"/>
+        <w:rPr>
+          <w:sz w:val="24"/>
+          <w:szCs w:val="24"/>
+        </w:rPr>
+      </w:pPr>
+    </w:p>
+    <w:p>
+      <w:pPr>
+        <w:spacing w:after="0" w:line="240" w:lineRule="auto"/>
+        <w:rPr>
+          <w:sz w:val="24"/>
+          <w:szCs w:val="24"/>
+        </w:rPr>
+      </w:pPr>
+    </w:p>
+    <w:p>
+      <w:pPr>
+        <w:spacing w:after="0" w:line="240" w:lineRule="auto"/>
+        <w:rPr>
+          <w:sz w:val="24"/>
+          <w:szCs w:val="24"/>
+        </w:rPr>
+      </w:pPr>
+    </w:p>
+    <w:p>
+      <w:pPr>
+        <w:spacing w:after="0" w:line="240" w:lineRule="auto"/>
+        <w:rPr>
+          <w:sz w:val="24"/>
+          <w:szCs w:val="24"/>
+        </w:rPr>
+      </w:pPr>
+    </w:p>
+    <w:p>
+      <w:pPr>
+        <w:spacing w:after="0" w:line="240" w:lineRule="auto"/>
+        <w:rPr>
+          <w:sz w:val="24"/>
+          <w:szCs w:val="24"/>
+        </w:rPr>
+      </w:pPr>
+    </w:p>
+    <w:p>
+      <w:pPr>
+        <w:spacing w:after="0" w:line="240" w:lineRule="auto"/>
+        <w:rPr>
+          <w:sz w:val="24"/>
+          <w:szCs w:val="24"/>
+        </w:rPr>
+      </w:pPr>
+    </w:p>
+    <w:p>
+      <w:pPr>
+        <w:spacing w:after="0" w:line="240" w:lineRule="auto"/>
+        <w:rPr>
+          <w:sz w:val="24"/>
+          <w:szCs w:val="24"/>
+        </w:rPr>
+      </w:pPr>
+      <w:r>
+        <w:rPr>
+          <w:sz w:val="24"/>
+          <w:szCs w:val="24"/>
+        </w:rPr>
+        <w:lastRenderedPageBreak/>
+        <w:t>Communication diagram for a student user</w:t>
+      </w:r>
+    </w:p>
+    <w:p>
+      <w:pPr>
+        <w:spacing w:after="0" w:line="240" w:lineRule="auto"/>
+        <w:rPr>
+          <w:sz w:val="24"/>
+          <w:szCs w:val="24"/>
+        </w:rPr>
+      </w:pPr>
+      <w:r>
+        <w:rPr>
+          <w:noProof/>
+        </w:rPr>
+        <w:drawing>
+          <wp:inline distT="0" distB="0" distL="0" distR="0" wp14:anchorId="52EF2820" wp14:editId="5D4B23E6">
+            <wp:extent cx="5943600" cy="4223385"/>
+            <wp:effectExtent l="0" t="0" r="0" b="5715"/>
+            <wp:docPr id="2" name="Picture 2"/>
+            <wp:cNvGraphicFramePr>
+              <a:graphicFrameLocks xmlns:a="http://schemas.openxmlformats.org/drawingml/2006/main" noChangeAspect="1"/>
+            </wp:cNvGraphicFramePr>
+            <a:graphic xmlns:a="http://schemas.openxmlformats.org/drawingml/2006/main">
+              <a:graphicData uri="http://schemas.openxmlformats.org/drawingml/2006/picture">
+                <pic:pic xmlns:pic="http://schemas.openxmlformats.org/drawingml/2006/picture">
+                  <pic:nvPicPr>
+                    <pic:cNvPr id="1" name=""/>
+                    <pic:cNvPicPr/>
+                  </pic:nvPicPr>
+                  <pic:blipFill>
+                    <a:blip r:embed="rId7"/>
+                    <a:stretch>
+                      <a:fillRect/>
+                    </a:stretch>
+                  </pic:blipFill>
+                  <pic:spPr>
+                    <a:xfrm>
+                      <a:off x="0" y="0"/>
+                      <a:ext cx="5943600" cy="4223385"/>
+                    </a:xfrm>
+                    <a:prstGeom prst="rect">
+                      <a:avLst/>
+                    </a:prstGeom>
+                  </pic:spPr>
+                </pic:pic>
+              </a:graphicData>
+            </a:graphic>
+          </wp:inline>
+        </w:drawing>
+      </w:r>
+    </w:p>
+    <w:p>
+      <w:pPr>
+        <w:spacing w:after="0" w:line="240" w:lineRule="auto"/>
+        <w:rPr>
+          <w:sz w:val="24"/>
+          <w:szCs w:val="24"/>
+        </w:rPr>
+      </w:pPr>
+    </w:p>
+    <w:p>
+      <w:pPr>
+        <w:spacing w:after="0" w:line="240" w:lineRule="auto"/>
+        <w:rPr>
+          <w:sz w:val="24"/>
+          <w:szCs w:val="24"/>
+        </w:rPr>
+      </w:pPr>
+    </w:p>
+    <w:p>
+      <w:pPr>
+        <w:spacing w:after="0" w:line="240" w:lineRule="auto"/>
+        <w:rPr>
+          <w:sz w:val="24"/>
+          <w:szCs w:val="24"/>
+        </w:rPr>
+      </w:pPr>
+    </w:p>
+    <w:p>
+      <w:pPr>
+        <w:spacing w:after="0" w:line="240" w:lineRule="auto"/>
+        <w:rPr>
+          <w:sz w:val="24"/>
+          <w:szCs w:val="24"/>
+        </w:rPr>
+      </w:pPr>
+    </w:p>
+    <w:p>
+      <w:pPr>
+        <w:spacing w:after="0" w:line="240" w:lineRule="auto"/>
+        <w:rPr>
+          <w:sz w:val="24"/>
+          <w:szCs w:val="24"/>
+        </w:rPr>
+      </w:pPr>
+    </w:p>
+    <w:p>
+      <w:pPr>
+        <w:spacing w:after="0" w:line="240" w:lineRule="auto"/>
+        <w:rPr>
+          <w:sz w:val="24"/>
+          <w:szCs w:val="24"/>
+        </w:rPr>
+      </w:pPr>
+    </w:p>
+    <w:p>
+      <w:pPr>
+        <w:spacing w:after="0" w:line="240" w:lineRule="auto"/>
+        <w:rPr>
+          <w:sz w:val="24"/>
+          <w:szCs w:val="24"/>
+        </w:rPr>
+      </w:pPr>
+    </w:p>
+    <w:p>
+      <w:pPr>
+        <w:spacing w:after="0" w:line="240" w:lineRule="auto"/>
+        <w:rPr>
+          <w:sz w:val="24"/>
+          <w:szCs w:val="24"/>
+        </w:rPr>
+      </w:pPr>
+    </w:p>
+    <w:p>
+      <w:pPr>
+        <w:spacing w:after="0" w:line="240" w:lineRule="auto"/>
+        <w:rPr>
+          <w:sz w:val="24"/>
+          <w:szCs w:val="24"/>
+        </w:rPr>
+      </w:pPr>
+    </w:p>
+    <w:p>
+      <w:pPr>
+        <w:spacing w:after="0" w:line="240" w:lineRule="auto"/>
+        <w:rPr>
+          <w:sz w:val="24"/>
+          <w:szCs w:val="24"/>
+        </w:rPr>
+      </w:pPr>
+    </w:p>
+    <w:p>
+      <w:pPr>
+        <w:spacing w:after="0" w:line="240" w:lineRule="auto"/>
+        <w:rPr>
+          <w:sz w:val="24"/>
+          <w:szCs w:val="24"/>
+        </w:rPr>
+      </w:pPr>
+    </w:p>
+    <w:p>
+      <w:pPr>
+        <w:spacing w:after="0" w:line="240" w:lineRule="auto"/>
+        <w:rPr>
+          <w:sz w:val="24"/>
+          <w:szCs w:val="24"/>
+        </w:rPr>
+      </w:pPr>
+    </w:p>
+    <w:p>
+      <w:pPr>
+        <w:spacing w:after="0" w:line="240" w:lineRule="auto"/>
+        <w:rPr>
+          <w:sz w:val="24"/>
+          <w:szCs w:val="24"/>
+        </w:rPr>
+      </w:pPr>
+    </w:p>
+    <w:p>
+      <w:pPr>
+        <w:spacing w:after="0" w:line="240" w:lineRule="auto"/>
+        <w:rPr>
+          <w:sz w:val="24"/>
+          <w:szCs w:val="24"/>
+        </w:rPr>
+      </w:pPr>
+    </w:p>
+    <w:p>
+      <w:pPr>
+        <w:spacing w:after="0" w:line="240" w:lineRule="auto"/>
+        <w:rPr>
+          <w:sz w:val="24"/>
+          <w:szCs w:val="24"/>
+        </w:rPr>
+      </w:pPr>
+    </w:p>
+    <w:p>
+      <w:pPr>
+        <w:spacing w:after="0" w:line="240" w:lineRule="auto"/>
+        <w:rPr>
+          <w:sz w:val="24"/>
+          <w:szCs w:val="24"/>
+        </w:rPr>
+      </w:pPr>
+    </w:p>
+    <w:p>
+      <w:pPr>
+        <w:spacing w:after="0" w:line="240" w:lineRule="auto"/>
+        <w:rPr>
+          <w:sz w:val="24"/>
+          <w:szCs w:val="24"/>
+        </w:rPr>
+      </w:pPr>
+    </w:p>
+    <w:p>
+      <w:pPr>
+        <w:spacing w:after="0" w:line="240" w:lineRule="auto"/>
+        <w:rPr>
+          <w:sz w:val="24"/>
+          <w:szCs w:val="24"/>
+        </w:rPr>
+      </w:pPr>
+    </w:p>
+    <w:p>
+      <w:pPr>
+        <w:spacing w:after="0" w:line="240" w:lineRule="auto"/>
+        <w:rPr>
+          <w:sz w:val="24"/>
+          <w:szCs w:val="24"/>
+        </w:rPr>
+      </w:pPr>
+    </w:p>
+    <w:p>
+      <w:pPr>
+        <w:spacing w:after="0" w:line="240" w:lineRule="auto"/>
+        <w:rPr>
+          <w:sz w:val="24"/>
+          <w:szCs w:val="24"/>
+        </w:rPr>
+      </w:pPr>
+    </w:p>
+    <w:p>
+      <w:pPr>
+        <w:spacing w:after="0" w:line="240" w:lineRule="auto"/>
+        <w:rPr>
+          <w:sz w:val="24"/>
+          <w:szCs w:val="24"/>
+        </w:rPr>
+      </w:pPr>
+      <w:r>
+        <w:rPr>
+          <w:sz w:val="24"/>
+          <w:szCs w:val="24"/>
+        </w:rPr>
+        <w:lastRenderedPageBreak/>
+        <w:t>Use Case Diagram for the whole program</w:t>
+      </w:r>
+    </w:p>
+    <w:p>
+      <w:pPr>
+        <w:spacing w:after="0" w:line="240" w:lineRule="auto"/>
+        <w:rPr>
+          <w:sz w:val="24"/>
+          <w:szCs w:val="24"/>
+        </w:rPr>
+      </w:pPr>
+      <w:r>
+        <w:rPr>
+          <w:noProof/>
+        </w:rPr>
+        <w:drawing>
+          <wp:inline distT="0" distB="0" distL="0" distR="0" wp14:anchorId="64252543" wp14:editId="124FCE2E">
+            <wp:extent cx="5943600" cy="3506470"/>
+            <wp:effectExtent l="0" t="0" r="0" b="0"/>
+            <wp:docPr id="1" name="Picture 1"/>
+            <wp:cNvGraphicFramePr>
+              <a:graphicFrameLocks xmlns:a="http://schemas.openxmlformats.org/drawingml/2006/main" noChangeAspect="1"/>
+            </wp:cNvGraphicFramePr>
+            <a:graphic xmlns:a="http://schemas.openxmlformats.org/drawingml/2006/main">
+              <a:graphicData uri="http://schemas.openxmlformats.org/drawingml/2006/picture">
+                <pic:pic xmlns:pic="http://schemas.openxmlformats.org/drawingml/2006/picture">
+                  <pic:nvPicPr>
+                    <pic:cNvPr id="1" name=""/>
+                    <pic:cNvPicPr/>
+                  </pic:nvPicPr>
+                  <pic:blipFill>
+                    <a:blip r:embed="rId8"/>
+                    <a:stretch>
+                      <a:fillRect/>
+                    </a:stretch>
+                  </pic:blipFill>
+                  <pic:spPr>
+                    <a:xfrm>
+                      <a:off x="0" y="0"/>
+                      <a:ext cx="5943600" cy="3506470"/>
+                    </a:xfrm>
+                    <a:prstGeom prst="rect">
+                      <a:avLst/>
+                    </a:prstGeom>
+                  </pic:spPr>
+                </pic:pic>
+              </a:graphicData>
+            </a:graphic>
+          </wp:inline>
+        </w:drawing>
       </w:r>
     </w:p>
     <w:sectPr>
@@ -1610,7 +2425,7 @@
 </file>
 
 <file path=word/numbering.xml><?xml version="1.0" encoding="utf-8"?>
-<w:numbering xmlns:wpc="http://schemas.microsoft.com/office/word/2010/wordprocessingCanvas" xmlns:cx="http://schemas.microsoft.com/office/drawing/2014/chartex" xmlns:cx1="http://schemas.microsoft.com/office/drawing/2015/9/8/chartex" xmlns:cx2="http://schemas.microsoft.com/office/drawing/2015/10/21/chartex" xmlns:cx3="http://schemas.microsoft.com/office/drawing/2016/5/9/chartex" xmlns:cx4="http://schemas.microsoft.com/office/drawing/2016/5/10/chartex" xmlns:cx5="http://schemas.microsoft.com/office/drawing/2016/5/11/chartex" xmlns:cx6="http://schemas.microsoft.com/office/drawing/2016/5/12/chartex" xmlns:cx7="http://schemas.microsoft.com/office/drawing/2016/5/13/chartex" xmlns:cx8="http://schemas.microsoft.com/office/drawing/2016/5/14/chartex" xmlns:mc="http://schemas.openxmlformats.org/markup-compatibility/2006" xmlns:aink="http://schemas.microsoft.com/office/drawing/2016/ink" xmlns:am3d="http://schemas.microsoft.com/office/drawing/2017/model3d" xmlns:o="urn:schemas-microsoft-com:office:office" xmlns:r="http://schemas.openxmlformats.org/officeDocument/2006/relationships" xmlns:m="http://schemas.openxmlformats.org/officeDocument/2006/math" xmlns:v="urn:schemas-microsoft-com:vml" xmlns:wp14="http://schemas.microsoft.com/office/word/2010/wordprocessingDrawing" xmlns:wp="http://schemas.openxmlformats.org/drawingml/2006/wordprocessingDrawing" xmlns:w10="urn:schemas-microsoft-com:office:word" xmlns:w="http://schemas.openxmlformats.org/wordprocessingml/2006/main" xmlns:w14="http://schemas.microsoft.com/office/word/2010/wordml" xmlns:w15="http://schemas.microsoft.com/office/word/2012/wordml" xmlns:w16cex="http://schemas.microsoft.com/office/word/2018/wordml/cex" xmlns:w16cid="http://schemas.microsoft.com/office/word/2016/wordml/cid" xmlns:w16="http://schemas.microsoft.com/office/word/2018/wordml" xmlns:w16se="http://schemas.microsoft.com/office/word/2015/wordml/symex" xmlns:wpg="http://schemas.microsoft.com/office/word/2010/wordprocessingGroup" xmlns:wpi="http://schemas.microsoft.com/office/word/2010/wordprocessingInk" xmlns:wne="http://schemas.microsoft.com/office/word/2006/wordml" xmlns:wps="http://schemas.microsoft.com/office/word/2010/wordprocessingShape" mc:Ignorable="w14 w15 w16se w16cid w16 w16cex wp14">
+<w:numbering xmlns:wpc="http://schemas.microsoft.com/office/word/2010/wordprocessingCanvas" xmlns:cx="http://schemas.microsoft.com/office/drawing/2014/chartex" xmlns:cx1="http://schemas.microsoft.com/office/drawing/2015/9/8/chartex" xmlns:cx2="http://schemas.microsoft.com/office/drawing/2015/10/21/chartex" xmlns:cx3="http://schemas.microsoft.com/office/drawing/2016/5/9/chartex" xmlns:cx4="http://schemas.microsoft.com/office/drawing/2016/5/10/chartex" xmlns:cx5="http://schemas.microsoft.com/office/drawing/2016/5/11/chartex" xmlns:cx6="http://schemas.microsoft.com/office/drawing/2016/5/12/chartex" xmlns:cx7="http://schemas.microsoft.com/office/drawing/2016/5/13/chartex" xmlns:cx8="http://schemas.microsoft.com/office/drawing/2016/5/14/chartex" xmlns:mc="http://schemas.openxmlformats.org/markup-compatibility/2006" xmlns:aink="http://schemas.microsoft.com/office/drawing/2016/ink" xmlns:am3d="http://schemas.microsoft.com/office/drawing/2017/model3d" xmlns:o="urn:schemas-microsoft-com:office:office" xmlns:r="http://schemas.openxmlformats.org/officeDocument/2006/relationships" xmlns:m="http://schemas.openxmlformats.org/officeDocument/2006/math" xmlns:v="urn:schemas-microsoft-com:vml" xmlns:wp14="http://schemas.microsoft.com/office/word/2010/wordprocessingDrawing" xmlns:wp="http://schemas.openxmlformats.org/drawingml/2006/wordprocessingDrawing" xmlns:w10="urn:schemas-microsoft-com:office:word" xmlns:w="http://schemas.openxmlformats.org/wordprocessingml/2006/main" xmlns:w14="http://schemas.microsoft.com/office/word/2010/wordml" xmlns:w15="http://schemas.microsoft.com/office/word/2012/wordml" xmlns:w16cid="http://schemas.microsoft.com/office/word/2016/wordml/cid" xmlns:w16se="http://schemas.microsoft.com/office/word/2015/wordml/symex" xmlns:wpg="http://schemas.microsoft.com/office/word/2010/wordprocessingGroup" xmlns:wpi="http://schemas.microsoft.com/office/word/2010/wordprocessingInk" xmlns:wne="http://schemas.microsoft.com/office/word/2006/wordml" xmlns:wps="http://schemas.microsoft.com/office/word/2010/wordprocessingShape" mc:Ignorable="w14 w15 w16se w16cid wp14">
   <w:abstractNum w:abstractNumId="0" w15:restartNumberingAfterBreak="0">
     <w:nsid w:val="09C04838"/>
     <w:multiLevelType w:val="hybridMultilevel"/>
@@ -1960,7 +2775,7 @@
 </file>
 
 <file path=word/styles.xml><?xml version="1.0" encoding="utf-8"?>
-<w:styles xmlns:mc="http://schemas.openxmlformats.org/markup-compatibility/2006" xmlns:r="http://schemas.openxmlformats.org/officeDocument/2006/relationships" xmlns:w="http://schemas.openxmlformats.org/wordprocessingml/2006/main" xmlns:w14="http://schemas.microsoft.com/office/word/2010/wordml" xmlns:w15="http://schemas.microsoft.com/office/word/2012/wordml" xmlns:w16cex="http://schemas.microsoft.com/office/word/2018/wordml/cex" xmlns:w16cid="http://schemas.microsoft.com/office/word/2016/wordml/cid" xmlns:w16="http://schemas.microsoft.com/office/word/2018/wordml" xmlns:w16se="http://schemas.microsoft.com/office/word/2015/wordml/symex" mc:Ignorable="w14 w15 w16se w16cid w16 w16cex">
+<w:styles xmlns:mc="http://schemas.openxmlformats.org/markup-compatibility/2006" xmlns:r="http://schemas.openxmlformats.org/officeDocument/2006/relationships" xmlns:w="http://schemas.openxmlformats.org/wordprocessingml/2006/main" xmlns:w14="http://schemas.microsoft.com/office/word/2010/wordml" xmlns:w15="http://schemas.microsoft.com/office/word/2012/wordml" xmlns:w16cid="http://schemas.microsoft.com/office/word/2016/wordml/cid" xmlns:w16se="http://schemas.microsoft.com/office/word/2015/wordml/symex" mc:Ignorable="w14 w15 w16se w16cid">
   <w:docDefaults>
     <w:rPrDefault>
       <w:rPr>

</xml_diff>